<commit_message>
InforGem: Auto-guardado de Inspección para el equipo 70-GC-013
</commit_message>
<xml_diff>
--- a/Historial_Informes/70-GC-013/Informe_Inspección_70-GC-013.docx
+++ b/Historial_Informes/70-GC-013/Informe_Inspección_70-GC-013.docx
@@ -90,7 +90,7 @@
           <w:bCs w:val="0"/>
           <w:rtl w:val="0"/>
         </w:rPr>
-        <w:t xml:space="preserve">21 de febrero de 2026</w:t>
+        <w:t xml:space="preserve">22 de febrero de 2026</w:t>
       </w:r>
     </w:p>
     <w:p>
@@ -643,7 +643,7 @@
         <w:rPr>
           <w:rtl w:val="0"/>
         </w:rPr>
-        <w:t xml:space="preserve">Verificación de parámetros de operación (Presión de carga:   / descarga:  y temperatura de salida del elemento (66.5).</w:t>
+        <w:t xml:space="preserve">Verificación de parámetros de operación (Presión de carga:   / descarga:  y temperatura de salida del elemento (50.0).</w:t>
       </w:r>
     </w:p>
     <w:p>
@@ -751,7 +751,7 @@
           <w:vertAlign w:val="baseline"/>
           <w:rtl w:val="0"/>
         </w:rPr>
-        <w:t xml:space="preserve">El equipo se encuentra funcionando en óptimas condiciones...</w:t>
+        <w:t xml:space="preserve">El equipo se encuentra funcionando en óptimas condiciones... bien</w:t>
       </w:r>
     </w:p>
     <w:p>
@@ -1211,7 +1211,7 @@
                 <w:vertAlign w:val="baseline"/>
                 <w:rtl w:val="0"/>
               </w:rPr>
-              <w:t xml:space="preserve">21 de febrero de 2026</w:t>
+              <w:t xml:space="preserve">22 de febrero de 2026</w:t>
             </w:r>
           </w:p>
         </w:tc>
@@ -1267,7 +1267,7 @@
                 <w:vertAlign w:val="baseline"/>
                 <w:rtl w:val="0"/>
               </w:rPr>
-              <w:t xml:space="preserve">Ignacio</w:t>
+              <w:t xml:space="preserve">Ignacio perro</w:t>
             </w:r>
           </w:p>
         </w:tc>
@@ -1442,7 +1442,7 @@
                 <w:vertAlign w:val="baseline"/>
                 <w:rtl w:val="0"/>
               </w:rPr>
-              <w:t xml:space="preserve">21 de febrero de 2026</w:t>
+              <w:t xml:space="preserve">22 de febrero de 2026</w:t>
             </w:r>
           </w:p>
         </w:tc>
@@ -1498,7 +1498,7 @@
                 <w:vertAlign w:val="baseline"/>
                 <w:rtl w:val="0"/>
               </w:rPr>
-              <w:t xml:space="preserve">Pendiente</w:t>
+              <w:t xml:space="preserve">Emián nama</w:t>
             </w:r>
           </w:p>
         </w:tc>
@@ -2062,7 +2062,7 @@
                 <w:vertAlign w:val="baseline"/>
                 <w:rtl w:val="0"/>
               </w:rPr>
-              <w:t xml:space="preserve">21 de febrero de 2026</w:t>
+              <w:t xml:space="preserve">22 de febrero de 2026</w:t>
             </w:r>
           </w:p>
         </w:tc>
@@ -4481,7 +4481,7 @@
           <w:vertAlign w:val="baseline"/>
           <w:rtl w:val="0"/>
         </w:rPr>
-        <w:t xml:space="preserve">Firmado por Lorena Rojas el 21 de febrero de 2026 (Being duly </w:t>
+        <w:t xml:space="preserve">Firmado por Lorena Rojas el 22 de febrero de 2026 (Being duly </w:t>
       </w:r>
       <w:r>
         <w:rPr>
@@ -4766,7 +4766,7 @@
         <w:rPr>
           <w:rtl w:val="0"/>
         </w:rPr>
-        <w:t xml:space="preserve">Ignacio</w:t>
+        <w:t xml:space="preserve">Ignacio perro</w:t>
       </w:r>
       <w:r>
         <w:rPr>
@@ -4785,7 +4785,7 @@
           <w:vertAlign w:val="baseline"/>
           <w:rtl w:val="0"/>
         </w:rPr>
-        <w:t xml:space="preserve"> el 21 de febrero de 2026</w:t>
+        <w:t xml:space="preserve"> el 22 de febrero de 2026</w:t>
       </w:r>
     </w:p>
     <w:p>

</xml_diff>